<commit_message>
Hundir la flota v.0.1
</commit_message>
<xml_diff>
--- a/ED/Entragables/Ruben Lopez Pastor - Ejercicio Test JUNIT.docx
+++ b/ED/Entragables/Ruben Lopez Pastor - Ejercicio Test JUNIT.docx
@@ -7,7 +7,7 @@
         <w:rPr>
           <w:noProof/>
         </w:rPr>
-        <w:object w:dxaOrig="1440" w:dyaOrig="1440" w14:anchorId="4C8FD66F">
+        <w:object w:dxaOrig="1440" w:dyaOrig="1440" w14:anchorId="7292D7F5">
           <v:shapetype id="_x0000_t75" coordsize="21600,21600" o:spt="75" o:preferrelative="t" path="m@4@5l@4@11@9@11@9@5xe" filled="f" stroked="f">
             <v:stroke joinstyle="miter"/>
             <v:formulas>
@@ -27,23 +27,11 @@
             <v:path o:extrusionok="f" gradientshapeok="t" o:connecttype="rect"/>
             <o:lock v:ext="edit" aspectratio="t"/>
           </v:shapetype>
-          <v:shape id="_x0000_s1026" type="#_x0000_t75" style="position:absolute;margin-left:200.85pt;margin-top:22.9pt;width:285.9pt;height:320.65pt;z-index:251659264;mso-position-horizontal-relative:text;mso-position-vertical-relative:text" wrapcoords="-76 0 -76 21532 21600 21532 21600 0 -76 0">
+          <v:shape id="_x0000_s1027" type="#_x0000_t75" style="position:absolute;margin-left:-38.2pt;margin-top:21.8pt;width:240.45pt;height:320.05pt;z-index:251661312;mso-position-horizontal-relative:text;mso-position-vertical-relative:text" wrapcoords="-68 0 -68 21549 21600 21549 21600 0 -68 0">
             <v:imagedata r:id="rId6" o:title=""/>
             <w10:wrap type="tight"/>
           </v:shape>
-          <o:OLEObject Type="Embed" ProgID="Paint.Picture" ShapeID="_x0000_s1026" DrawAspect="Content" ObjectID="_1700250937" r:id="rId7"/>
-        </w:object>
-      </w:r>
-      <w:r>
-        <w:rPr>
-          <w:noProof/>
-        </w:rPr>
-        <w:object w:dxaOrig="1440" w:dyaOrig="1440" w14:anchorId="7292D7F5">
-          <v:shape id="_x0000_s1027" type="#_x0000_t75" style="position:absolute;margin-left:-38.2pt;margin-top:21.8pt;width:240.35pt;height:320.1pt;z-index:251661312;mso-position-horizontal-relative:text;mso-position-vertical-relative:text" wrapcoords="-68 0 -68 21549 21600 21549 21600 0 -68 0">
-            <v:imagedata r:id="rId8" o:title=""/>
-            <w10:wrap type="tight"/>
-          </v:shape>
-          <o:OLEObject Type="Embed" ProgID="Paint.Picture" ShapeID="_x0000_s1027" DrawAspect="Content" ObjectID="_1700250938" r:id="rId9"/>
+          <o:OLEObject Type="Embed" ProgID="Paint.Picture" ShapeID="_x0000_s1027" DrawAspect="Content" ObjectID="_1700406105" r:id="rId7"/>
         </w:object>
       </w:r>
       <w:r>
@@ -63,12 +51,23 @@
         <w:rPr>
           <w:noProof/>
         </w:rPr>
+        <w:object w:dxaOrig="1440" w:dyaOrig="1440" w14:anchorId="418E7934">
+          <v:shape id="_x0000_s1029" type="#_x0000_t75" style="position:absolute;margin-left:202.15pt;margin-top:3.55pt;width:277.45pt;height:315.85pt;z-index:-251651072;mso-position-horizontal-relative:text;mso-position-vertical-relative:text">
+            <v:imagedata r:id="rId8" o:title=""/>
+          </v:shape>
+          <o:OLEObject Type="Embed" ProgID="Paint.Picture" ShapeID="_x0000_s1029" DrawAspect="Content" ObjectID="_1700406106" r:id="rId9"/>
+        </w:object>
+      </w:r>
+      <w:r>
+        <w:rPr>
+          <w:noProof/>
+        </w:rPr>
         <w:object w:dxaOrig="1440" w:dyaOrig="1440" w14:anchorId="19308C7E">
           <v:shape id="_x0000_s1028" type="#_x0000_t75" style="position:absolute;margin-left:34.8pt;margin-top:331pt;width:338.65pt;height:275.8pt;z-index:251663360;mso-position-horizontal-relative:text;mso-position-vertical-relative:text" wrapcoords="-67 0 -67 21518 21600 21518 21600 0 -67 0">
             <v:imagedata r:id="rId10" o:title=""/>
             <w10:wrap type="tight"/>
           </v:shape>
-          <o:OLEObject Type="Embed" ProgID="Paint.Picture" ShapeID="_x0000_s1028" DrawAspect="Content" ObjectID="_1700250939" r:id="rId11"/>
+          <o:OLEObject Type="Embed" ProgID="Paint.Picture" ShapeID="_x0000_s1028" DrawAspect="Content" ObjectID="_1700406107" r:id="rId11"/>
         </w:object>
       </w:r>
     </w:p>

</xml_diff>